<commit_message>
fix: requirements.txt, python3.8 version
</commit_message>
<xml_diff>
--- a/Generated_Report/박현우고객님 리포트.docx
+++ b/Generated_Report/박현우고객님 리포트.docx
@@ -4666,67 +4666,67 @@
           </w:tcPr>
           <w:p>
             <w:r>
-              <w:t>메리츠캐피탈185-1</w:t>
-            </w:r>
-          </w:p>
-        </w:tc>
-        <w:tc>
-          <w:tcPr>
-            <w:tcW w:type="dxa" w:w="1527"/>
-          </w:tcPr>
-          <w:p>
-            <w:r>
-              <w:t>6.11</w:t>
-            </w:r>
-          </w:p>
-        </w:tc>
-        <w:tc>
-          <w:tcPr>
-            <w:tcW w:type="dxa" w:w="1527"/>
-          </w:tcPr>
-          <w:p>
-            <w:r>
-              <w:t>5.17</w:t>
-            </w:r>
-          </w:p>
-        </w:tc>
-        <w:tc>
-          <w:tcPr>
-            <w:tcW w:type="dxa" w:w="1527"/>
-          </w:tcPr>
-          <w:p>
-            <w:r>
-              <w:t>2023.06.28</w:t>
-            </w:r>
-          </w:p>
-        </w:tc>
-        <w:tc>
-          <w:tcPr>
-            <w:tcW w:type="dxa" w:w="1527"/>
-          </w:tcPr>
-          <w:p>
-            <w:r>
-              <w:t>A+</w:t>
-            </w:r>
-          </w:p>
-        </w:tc>
-        <w:tc>
-          <w:tcPr>
-            <w:tcW w:type="dxa" w:w="1527"/>
-          </w:tcPr>
-          <w:p>
-            <w:r>
-              <w:t>한국투자증권</w:t>
-            </w:r>
-          </w:p>
-        </w:tc>
-        <w:tc>
-          <w:tcPr>
-            <w:tcW w:type="dxa" w:w="1527"/>
-          </w:tcPr>
-          <w:p>
-            <w:r>
-              <w:t>147</w:t>
+              <w:t>제이티비씨20</w:t>
+            </w:r>
+          </w:p>
+        </w:tc>
+        <w:tc>
+          <w:tcPr>
+            <w:tcW w:type="dxa" w:w="1527"/>
+          </w:tcPr>
+          <w:p>
+            <w:r>
+              <w:t>5.4</w:t>
+            </w:r>
+          </w:p>
+        </w:tc>
+        <w:tc>
+          <w:tcPr>
+            <w:tcW w:type="dxa" w:w="1527"/>
+          </w:tcPr>
+          <w:p>
+            <w:r>
+              <w:t>4.85</w:t>
+            </w:r>
+          </w:p>
+        </w:tc>
+        <w:tc>
+          <w:tcPr>
+            <w:tcW w:type="dxa" w:w="1527"/>
+          </w:tcPr>
+          <w:p>
+            <w:r>
+              <w:t>2023.07.13</w:t>
+            </w:r>
+          </w:p>
+        </w:tc>
+        <w:tc>
+          <w:tcPr>
+            <w:tcW w:type="dxa" w:w="1527"/>
+          </w:tcPr>
+          <w:p>
+            <w:r>
+              <w:t>BBB</w:t>
+            </w:r>
+          </w:p>
+        </w:tc>
+        <w:tc>
+          <w:tcPr>
+            <w:tcW w:type="dxa" w:w="1527"/>
+          </w:tcPr>
+          <w:p>
+            <w:r>
+              <w:t>키움증권</w:t>
+            </w:r>
+          </w:p>
+        </w:tc>
+        <w:tc>
+          <w:tcPr>
+            <w:tcW w:type="dxa" w:w="1527"/>
+          </w:tcPr>
+          <w:p>
+            <w:r>
+              <w:t>162</w:t>
             </w:r>
           </w:p>
         </w:tc>
@@ -4738,7 +4738,7 @@
           </w:tcPr>
           <w:p>
             <w:r>
-              <w:t>제이티비씨20</w:t>
+              <w:t>롯데캐피탈406-2</w:t>
             </w:r>
           </w:p>
         </w:tc>
@@ -4758,47 +4758,47 @@
           </w:tcPr>
           <w:p>
             <w:r>
-              <w:t>4.85</w:t>
-            </w:r>
-          </w:p>
-        </w:tc>
-        <w:tc>
-          <w:tcPr>
-            <w:tcW w:type="dxa" w:w="1527"/>
-          </w:tcPr>
-          <w:p>
-            <w:r>
-              <w:t>2023.07.13</w:t>
-            </w:r>
-          </w:p>
-        </w:tc>
-        <w:tc>
-          <w:tcPr>
-            <w:tcW w:type="dxa" w:w="1527"/>
-          </w:tcPr>
-          <w:p>
-            <w:r>
-              <w:t>BBB</w:t>
-            </w:r>
-          </w:p>
-        </w:tc>
-        <w:tc>
-          <w:tcPr>
-            <w:tcW w:type="dxa" w:w="1527"/>
-          </w:tcPr>
-          <w:p>
-            <w:r>
-              <w:t>키움증권</w:t>
-            </w:r>
-          </w:p>
-        </w:tc>
-        <w:tc>
-          <w:tcPr>
-            <w:tcW w:type="dxa" w:w="1527"/>
-          </w:tcPr>
-          <w:p>
-            <w:r>
-              <w:t>162</w:t>
+              <w:t>4.56</w:t>
+            </w:r>
+          </w:p>
+        </w:tc>
+        <w:tc>
+          <w:tcPr>
+            <w:tcW w:type="dxa" w:w="1527"/>
+          </w:tcPr>
+          <w:p>
+            <w:r>
+              <w:t>2023.12.08</w:t>
+            </w:r>
+          </w:p>
+        </w:tc>
+        <w:tc>
+          <w:tcPr>
+            <w:tcW w:type="dxa" w:w="1527"/>
+          </w:tcPr>
+          <w:p>
+            <w:r>
+              <w:t>AA-</w:t>
+            </w:r>
+          </w:p>
+        </w:tc>
+        <w:tc>
+          <w:tcPr>
+            <w:tcW w:type="dxa" w:w="1527"/>
+          </w:tcPr>
+          <w:p>
+            <w:r>
+              <w:t>한국투자증권</w:t>
+            </w:r>
+          </w:p>
+        </w:tc>
+        <w:tc>
+          <w:tcPr>
+            <w:tcW w:type="dxa" w:w="1527"/>
+          </w:tcPr>
+          <w:p>
+            <w:r>
+              <w:t>310</w:t>
             </w:r>
           </w:p>
         </w:tc>
@@ -4810,47 +4810,47 @@
           </w:tcPr>
           <w:p>
             <w:r>
-              <w:t>롯데캐피탈406-2</w:t>
-            </w:r>
-          </w:p>
-        </w:tc>
-        <w:tc>
-          <w:tcPr>
-            <w:tcW w:type="dxa" w:w="1527"/>
-          </w:tcPr>
-          <w:p>
-            <w:r>
-              <w:t>5.4</w:t>
-            </w:r>
-          </w:p>
-        </w:tc>
-        <w:tc>
-          <w:tcPr>
-            <w:tcW w:type="dxa" w:w="1527"/>
-          </w:tcPr>
-          <w:p>
-            <w:r>
-              <w:t>4.56</w:t>
-            </w:r>
-          </w:p>
-        </w:tc>
-        <w:tc>
-          <w:tcPr>
-            <w:tcW w:type="dxa" w:w="1527"/>
-          </w:tcPr>
-          <w:p>
-            <w:r>
-              <w:t>2023.12.08</w:t>
-            </w:r>
-          </w:p>
-        </w:tc>
-        <w:tc>
-          <w:tcPr>
-            <w:tcW w:type="dxa" w:w="1527"/>
-          </w:tcPr>
-          <w:p>
-            <w:r>
-              <w:t>AA-</w:t>
+              <w:t>하나에프앤아이182-1</w:t>
+            </w:r>
+          </w:p>
+        </w:tc>
+        <w:tc>
+          <w:tcPr>
+            <w:tcW w:type="dxa" w:w="1527"/>
+          </w:tcPr>
+          <w:p>
+            <w:r>
+              <w:t>5.0</w:t>
+            </w:r>
+          </w:p>
+        </w:tc>
+        <w:tc>
+          <w:tcPr>
+            <w:tcW w:type="dxa" w:w="1527"/>
+          </w:tcPr>
+          <w:p>
+            <w:r>
+              <w:t>4.23</w:t>
+            </w:r>
+          </w:p>
+        </w:tc>
+        <w:tc>
+          <w:tcPr>
+            <w:tcW w:type="dxa" w:w="1527"/>
+          </w:tcPr>
+          <w:p>
+            <w:r>
+              <w:t>2023.09.06</w:t>
+            </w:r>
+          </w:p>
+        </w:tc>
+        <w:tc>
+          <w:tcPr>
+            <w:tcW w:type="dxa" w:w="1527"/>
+          </w:tcPr>
+          <w:p>
+            <w:r>
+              <w:t>A</w:t>
             </w:r>
           </w:p>
         </w:tc>
@@ -4870,7 +4870,7 @@
           </w:tcPr>
           <w:p>
             <w:r>
-              <w:t>310</w:t>
+              <w:t>217</w:t>
             </w:r>
           </w:p>
         </w:tc>
@@ -5372,76 +5372,6 @@
         <w:t>보유종목 Report</w:t>
       </w:r>
     </w:p>
-    <w:tbl>
-      <w:tblPr>
-        <w:tblW w:type="auto" w:w="0"/>
-        <w:tblLayout w:type="autofit"/>
-        <w:tblLook w:firstColumn="1" w:firstRow="1" w:lastColumn="0" w:lastRow="0" w:noHBand="0" w:noVBand="1" w:val="04A0"/>
-      </w:tblPr>
-      <w:tblGrid>
-        <w:gridCol w:w="5345"/>
-        <w:gridCol w:w="5345"/>
-      </w:tblGrid>
-      <w:tr>
-        <w:tc>
-          <w:tcPr>
-            <w:tcW w:type="dxa" w:w="5345"/>
-          </w:tcPr>
-          <w:p>
-            <w:r>
-              <w:t xml:space="preserve">한국금융지주 (+10%) </w:t>
-              <w:br/>
-              <w:t xml:space="preserve">삼성전자 (+10%) </w:t>
-              <w:br/>
-              <w:t xml:space="preserve">SK하이닉스 (+10%) </w:t>
-              <w:br/>
-              <w:t xml:space="preserve">LG에너지솔루션 (+10%) </w:t>
-            </w:r>
-          </w:p>
-        </w:tc>
-        <w:tc>
-          <w:tcPr>
-            <w:tcW w:type="dxa" w:w="5345"/>
-          </w:tcPr>
-          <w:p>
-            <w:r>
-              <w:drawing>
-                <wp:inline xmlns:a="http://schemas.openxmlformats.org/drawingml/2006/main" xmlns:pic="http://schemas.openxmlformats.org/drawingml/2006/picture">
-                  <wp:extent cx="3200400" cy="3200400"/>
-                  <wp:docPr id="68" name="Picture 68"/>
-                  <wp:cNvGraphicFramePr>
-                    <a:graphicFrameLocks noChangeAspect="1"/>
-                  </wp:cNvGraphicFramePr>
-                  <a:graphic>
-                    <a:graphicData uri="http://schemas.openxmlformats.org/drawingml/2006/picture">
-                      <pic:pic>
-                        <pic:nvPicPr>
-                          <pic:cNvPr id="0" name="Image박현우포트폴리오.png"/>
-                          <pic:cNvPicPr/>
-                        </pic:nvPicPr>
-                        <pic:blipFill>
-                          <a:blip r:embed="rId16"/>
-                          <a:stretch>
-                            <a:fillRect/>
-                          </a:stretch>
-                        </pic:blipFill>
-                        <pic:spPr>
-                          <a:xfrm>
-                            <a:off x="0" y="0"/>
-                            <a:ext cx="3200400" cy="3200400"/>
-                          </a:xfrm>
-                          <a:prstGeom prst="rect"/>
-                        </pic:spPr>
-                      </pic:pic>
-                    </a:graphicData>
-                  </a:graphic>
-                </wp:inline>
-              </w:drawing>
-            </w:r>
-          </w:p>
-        </w:tc>
-      </w:tr>
-    </w:tbl>
     <w:p>
       <w:pPr>
         <w:jc w:val="right"/>

</xml_diff>